<commit_message>
Uploading final project plan
</commit_message>
<xml_diff>
--- a/man/plan/SE_06_PLAN_01.docx
+++ b/man/plan/SE_06_PLAN_01.docx
@@ -19,8 +19,8 @@
       </w:tblPr>
       <w:tblGrid>
         <w:gridCol w:w="1271"/>
-        <w:gridCol w:w="2126"/>
-        <w:gridCol w:w="993"/>
+        <w:gridCol w:w="2840"/>
+        <w:gridCol w:w="279"/>
         <w:gridCol w:w="1842"/>
         <w:gridCol w:w="3118"/>
       </w:tblGrid>
@@ -47,6 +47,26 @@
               </w:rPr>
               <w:t>Author</w:t>
             </w:r>
+            <w:r>
+              <w:rPr>
+                <w:b/>
+              </w:rPr>
+              <w:t>(s)</w:t>
+            </w:r>
+          </w:p>
+          <w:p>
+            <w:pPr>
+              <w:rPr>
+                <w:b/>
+              </w:rPr>
+            </w:pPr>
+          </w:p>
+          <w:p>
+            <w:pPr>
+              <w:rPr>
+                <w:b/>
+              </w:rPr>
+            </w:pPr>
           </w:p>
           <w:p>
             <w:pPr>
@@ -111,7 +131,7 @@
         </w:tc>
         <w:tc>
           <w:tcPr>
-            <w:tcW w:w="2126" w:type="dxa"/>
+            <w:tcW w:w="2840" w:type="dxa"/>
             <w:tcBorders>
               <w:left w:val="single" w:sz="24" w:space="0" w:color="auto"/>
             </w:tcBorders>
@@ -120,6 +140,9 @@
             <w:r>
               <w:t>sjn3</w:t>
             </w:r>
+            <w:r>
+              <w:t>, jah91, asg11, jos60, dah60, jab121, jpe5, jmk6, lud10, mjk5, cdp1</w:t>
+            </w:r>
           </w:p>
           <w:p>
             <w:r>
@@ -128,7 +151,12 @@
           </w:p>
           <w:p>
             <w:r>
-              <w:t>20/10/2014</w:t>
+              <w:t>28</w:t>
+            </w:r>
+            <w:bookmarkStart w:id="0" w:name="_GoBack"/>
+            <w:bookmarkEnd w:id="0"/>
+            <w:r>
+              <w:t>/10/2014</w:t>
             </w:r>
           </w:p>
           <w:p>
@@ -144,7 +172,7 @@
         </w:tc>
         <w:tc>
           <w:tcPr>
-            <w:tcW w:w="993" w:type="dxa"/>
+            <w:tcW w:w="279" w:type="dxa"/>
           </w:tcPr>
           <w:p/>
         </w:tc>
@@ -195,6 +223,13 @@
                 <w:b/>
               </w:rPr>
             </w:pPr>
+          </w:p>
+          <w:p>
+            <w:pPr>
+              <w:rPr>
+                <w:b/>
+              </w:rPr>
+            </w:pPr>
             <w:r>
               <w:rPr>
                 <w:b/>
@@ -235,6 +270,7 @@
               <w:t>SY23 3DB</w:t>
             </w:r>
           </w:p>
+          <w:p/>
           <w:p>
             <w:r>
               <w:t xml:space="preserve">© Group 06, </w:t>
@@ -1382,22 +1418,22 @@
       <w:pPr>
         <w:pStyle w:val="Heading1"/>
       </w:pPr>
-      <w:bookmarkStart w:id="0" w:name="_Toc402219642"/>
+      <w:bookmarkStart w:id="1" w:name="_Toc402219642"/>
       <w:r>
         <w:lastRenderedPageBreak/>
         <w:t>Introduction</w:t>
       </w:r>
-      <w:bookmarkEnd w:id="0"/>
+      <w:bookmarkEnd w:id="1"/>
     </w:p>
     <w:p>
       <w:pPr>
         <w:pStyle w:val="Heading2"/>
       </w:pPr>
-      <w:bookmarkStart w:id="1" w:name="_Toc402219643"/>
+      <w:bookmarkStart w:id="2" w:name="_Toc402219643"/>
       <w:r>
         <w:t>Purpose of this Document</w:t>
       </w:r>
-      <w:bookmarkEnd w:id="1"/>
+      <w:bookmarkEnd w:id="2"/>
     </w:p>
     <w:p>
       <w:r>
@@ -1408,11 +1444,11 @@
       <w:pPr>
         <w:pStyle w:val="Heading2"/>
       </w:pPr>
-      <w:bookmarkStart w:id="2" w:name="_Toc402219644"/>
+      <w:bookmarkStart w:id="3" w:name="_Toc402219644"/>
       <w:r>
         <w:t>Scope</w:t>
       </w:r>
-      <w:bookmarkEnd w:id="2"/>
+      <w:bookmarkEnd w:id="3"/>
     </w:p>
     <w:p>
       <w:r>
@@ -1428,11 +1464,11 @@
       <w:pPr>
         <w:pStyle w:val="Heading2"/>
       </w:pPr>
-      <w:bookmarkStart w:id="3" w:name="_Toc402219645"/>
+      <w:bookmarkStart w:id="4" w:name="_Toc402219645"/>
       <w:r>
         <w:t>Objective</w:t>
       </w:r>
-      <w:bookmarkEnd w:id="3"/>
+      <w:bookmarkEnd w:id="4"/>
     </w:p>
     <w:p>
       <w:r>
@@ -1503,21 +1539,21 @@
       <w:pPr>
         <w:pStyle w:val="Heading1"/>
       </w:pPr>
-      <w:bookmarkStart w:id="4" w:name="_Toc402219646"/>
+      <w:bookmarkStart w:id="5" w:name="_Toc402219646"/>
       <w:r>
         <w:t>Overview</w:t>
       </w:r>
-      <w:bookmarkEnd w:id="4"/>
+      <w:bookmarkEnd w:id="5"/>
     </w:p>
     <w:p>
       <w:pPr>
         <w:pStyle w:val="Heading2"/>
       </w:pPr>
-      <w:bookmarkStart w:id="5" w:name="_Toc402219647"/>
+      <w:bookmarkStart w:id="6" w:name="_Toc402219647"/>
       <w:r>
         <w:t>Android</w:t>
       </w:r>
-      <w:bookmarkEnd w:id="5"/>
+      <w:bookmarkEnd w:id="6"/>
     </w:p>
     <w:p>
       <w:pPr>
@@ -1716,11 +1752,11 @@
       <w:pPr>
         <w:pStyle w:val="Heading2"/>
       </w:pPr>
-      <w:bookmarkStart w:id="6" w:name="_Toc402219648"/>
+      <w:bookmarkStart w:id="7" w:name="_Toc402219648"/>
       <w:r>
         <w:t>Website</w:t>
       </w:r>
-      <w:bookmarkEnd w:id="6"/>
+      <w:bookmarkEnd w:id="7"/>
     </w:p>
     <w:p>
       <w:pPr>
@@ -1836,11 +1872,11 @@
       <w:pPr>
         <w:pStyle w:val="Heading2"/>
       </w:pPr>
-      <w:bookmarkStart w:id="7" w:name="_Toc402219649"/>
+      <w:bookmarkStart w:id="8" w:name="_Toc402219649"/>
       <w:r>
         <w:t>Server</w:t>
       </w:r>
-      <w:bookmarkEnd w:id="7"/>
+      <w:bookmarkEnd w:id="8"/>
     </w:p>
     <w:p>
       <w:r>
@@ -1851,21 +1887,21 @@
       <w:pPr>
         <w:pStyle w:val="Heading1"/>
       </w:pPr>
-      <w:bookmarkStart w:id="8" w:name="_Toc402219650"/>
+      <w:bookmarkStart w:id="9" w:name="_Toc402219650"/>
       <w:r>
         <w:t>Use Case</w:t>
       </w:r>
-      <w:bookmarkEnd w:id="8"/>
+      <w:bookmarkEnd w:id="9"/>
     </w:p>
     <w:p>
       <w:pPr>
         <w:pStyle w:val="Heading2"/>
       </w:pPr>
-      <w:bookmarkStart w:id="9" w:name="_Toc402219651"/>
+      <w:bookmarkStart w:id="10" w:name="_Toc402219651"/>
       <w:r>
         <w:t>Use Case Diagram</w:t>
       </w:r>
-      <w:bookmarkEnd w:id="9"/>
+      <w:bookmarkEnd w:id="10"/>
     </w:p>
     <w:p>
       <w:r>
@@ -1917,12 +1953,12 @@
       <w:pPr>
         <w:pStyle w:val="Heading2"/>
       </w:pPr>
-      <w:bookmarkStart w:id="10" w:name="_Toc402219652"/>
+      <w:bookmarkStart w:id="11" w:name="_Toc402219652"/>
       <w:r>
         <w:lastRenderedPageBreak/>
         <w:t>Use Case Description</w:t>
       </w:r>
-      <w:bookmarkEnd w:id="10"/>
+      <w:bookmarkEnd w:id="11"/>
     </w:p>
     <w:tbl>
       <w:tblPr>
@@ -2782,7 +2818,7 @@
           <w:lang w:val="fr-FR"/>
         </w:rPr>
       </w:pPr>
-      <w:bookmarkStart w:id="11" w:name="_Toc402219653"/>
+      <w:bookmarkStart w:id="12" w:name="_Toc402219653"/>
       <w:r>
         <w:rPr>
           <w:lang w:val="fr-FR"/>
@@ -2790,7 +2826,7 @@
         <w:lastRenderedPageBreak/>
         <w:t>UI Design</w:t>
       </w:r>
-      <w:bookmarkEnd w:id="11"/>
+      <w:bookmarkEnd w:id="12"/>
     </w:p>
     <w:p>
       <w:pPr>
@@ -2799,14 +2835,14 @@
           <w:lang w:val="fr-FR"/>
         </w:rPr>
       </w:pPr>
-      <w:bookmarkStart w:id="12" w:name="_Toc402219654"/>
+      <w:bookmarkStart w:id="13" w:name="_Toc402219654"/>
       <w:r>
         <w:rPr>
           <w:lang w:val="fr-FR"/>
         </w:rPr>
         <w:t>Android</w:t>
       </w:r>
-      <w:bookmarkEnd w:id="12"/>
+      <w:bookmarkEnd w:id="13"/>
     </w:p>
     <w:p>
       <w:pPr>
@@ -3088,14 +3124,27 @@
                             <w:r>
                               <w:t xml:space="preserve">Figure </w:t>
                             </w:r>
-                            <w:fldSimple w:instr=" SEQ Figure \* ARABIC ">
-                              <w:r>
-                                <w:rPr>
-                                  <w:noProof/>
-                                </w:rPr>
-                                <w:t>1</w:t>
-                              </w:r>
-                            </w:fldSimple>
+                            <w:r>
+                              <w:fldChar w:fldCharType="begin"/>
+                            </w:r>
+                            <w:r>
+                              <w:instrText xml:space="preserve"> SEQ Figure \* ARABIC </w:instrText>
+                            </w:r>
+                            <w:r>
+                              <w:fldChar w:fldCharType="separate"/>
+                            </w:r>
+                            <w:r>
+                              <w:rPr>
+                                <w:noProof/>
+                              </w:rPr>
+                              <w:t>1</w:t>
+                            </w:r>
+                            <w:r>
+                              <w:rPr>
+                                <w:noProof/>
+                              </w:rPr>
+                              <w:fldChar w:fldCharType="end"/>
+                            </w:r>
                             <w:r>
                               <w:rPr>
                                 <w:lang w:val="en-GB"/>
@@ -3141,14 +3190,27 @@
                       <w:r>
                         <w:t xml:space="preserve">Figure </w:t>
                       </w:r>
-                      <w:fldSimple w:instr=" SEQ Figure \* ARABIC ">
-                        <w:r>
-                          <w:rPr>
-                            <w:noProof/>
-                          </w:rPr>
-                          <w:t>1</w:t>
-                        </w:r>
-                      </w:fldSimple>
+                      <w:r>
+                        <w:fldChar w:fldCharType="begin"/>
+                      </w:r>
+                      <w:r>
+                        <w:instrText xml:space="preserve"> SEQ Figure \* ARABIC </w:instrText>
+                      </w:r>
+                      <w:r>
+                        <w:fldChar w:fldCharType="separate"/>
+                      </w:r>
+                      <w:r>
+                        <w:rPr>
+                          <w:noProof/>
+                        </w:rPr>
+                        <w:t>1</w:t>
+                      </w:r>
+                      <w:r>
+                        <w:rPr>
+                          <w:noProof/>
+                        </w:rPr>
+                        <w:fldChar w:fldCharType="end"/>
+                      </w:r>
                       <w:r>
                         <w:rPr>
                           <w:lang w:val="en-GB"/>
@@ -3318,19 +3380,19 @@
               <wp:anchor distT="0" distB="0" distL="114300" distR="114300" simplePos="0" relativeHeight="251666432" behindDoc="0" locked="0" layoutInCell="1" allowOverlap="1" wp14:anchorId="63DE78A0" wp14:editId="68C66E49">
                 <wp:simplePos x="0" y="0"/>
                 <wp:positionH relativeFrom="column">
-                  <wp:posOffset>4067175</wp:posOffset>
+                  <wp:posOffset>2705100</wp:posOffset>
                 </wp:positionH>
                 <wp:positionV relativeFrom="paragraph">
-                  <wp:posOffset>404495</wp:posOffset>
+                  <wp:posOffset>297815</wp:posOffset>
                 </wp:positionV>
-                <wp:extent cx="1598930" cy="635"/>
-                <wp:effectExtent l="0" t="0" r="1270" b="0"/>
+                <wp:extent cx="1314450" cy="161925"/>
+                <wp:effectExtent l="0" t="0" r="0" b="9525"/>
                 <wp:wrapTight wrapText="bothSides">
                   <wp:wrapPolygon edited="0">
                     <wp:start x="0" y="0"/>
-                    <wp:lineTo x="0" y="19295"/>
-                    <wp:lineTo x="21360" y="19295"/>
-                    <wp:lineTo x="21360" y="0"/>
+                    <wp:lineTo x="0" y="20329"/>
+                    <wp:lineTo x="21287" y="20329"/>
+                    <wp:lineTo x="21287" y="0"/>
                     <wp:lineTo x="0" y="0"/>
                   </wp:wrapPolygon>
                 </wp:wrapTight>
@@ -3343,7 +3405,7 @@
                       <wps:spPr>
                         <a:xfrm>
                           <a:off x="0" y="0"/>
-                          <a:ext cx="1598930" cy="635"/>
+                          <a:ext cx="1314450" cy="161925"/>
                         </a:xfrm>
                         <a:prstGeom prst="rect">
                           <a:avLst/>
@@ -3373,14 +3435,27 @@
                             <w:r>
                               <w:t xml:space="preserve">Figure </w:t>
                             </w:r>
-                            <w:fldSimple w:instr=" SEQ Figure \* ARABIC ">
-                              <w:r>
-                                <w:rPr>
-                                  <w:noProof/>
-                                </w:rPr>
-                                <w:t>2</w:t>
-                              </w:r>
-                            </w:fldSimple>
+                            <w:r>
+                              <w:fldChar w:fldCharType="begin"/>
+                            </w:r>
+                            <w:r>
+                              <w:instrText xml:space="preserve"> SEQ Figure \* ARABIC </w:instrText>
+                            </w:r>
+                            <w:r>
+                              <w:fldChar w:fldCharType="separate"/>
+                            </w:r>
+                            <w:r>
+                              <w:rPr>
+                                <w:noProof/>
+                              </w:rPr>
+                              <w:t>2</w:t>
+                            </w:r>
+                            <w:r>
+                              <w:rPr>
+                                <w:noProof/>
+                              </w:rPr>
+                              <w:fldChar w:fldCharType="end"/>
+                            </w:r>
                             <w:r>
                               <w:rPr>
                                 <w:lang w:val="en-GB"/>
@@ -3394,18 +3469,24 @@
                         <a:prstTxWarp prst="textNoShape">
                           <a:avLst/>
                         </a:prstTxWarp>
-                        <a:spAutoFit/>
+                        <a:noAutofit/>
                       </wps:bodyPr>
                     </wps:wsp>
                   </a:graphicData>
                 </a:graphic>
+                <wp14:sizeRelH relativeFrom="margin">
+                  <wp14:pctWidth>0</wp14:pctWidth>
+                </wp14:sizeRelH>
+                <wp14:sizeRelV relativeFrom="margin">
+                  <wp14:pctHeight>0</wp14:pctHeight>
+                </wp14:sizeRelV>
               </wp:anchor>
             </w:drawing>
           </mc:Choice>
           <mc:Fallback>
             <w:pict>
-              <v:shape w14:anchorId="63DE78A0" id="Text Box 8" o:spid="_x0000_s1028" type="#_x0000_t202" style="position:absolute;margin-left:320.25pt;margin-top:31.85pt;width:125.9pt;height:.05pt;z-index:251666432;visibility:visible;mso-wrap-style:square;mso-wrap-distance-left:9pt;mso-wrap-distance-top:0;mso-wrap-distance-right:9pt;mso-wrap-distance-bottom:0;mso-position-horizontal:absolute;mso-position-horizontal-relative:text;mso-position-vertical:absolute;mso-position-vertical-relative:text;v-text-anchor:top" o:gfxdata="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" stroked="f">
-                <v:textbox style="mso-fit-shape-to-text:t" inset="0,0,0,0">
+              <v:shape w14:anchorId="63DE78A0" id="Text Box 8" o:spid="_x0000_s1028" type="#_x0000_t202" style="position:absolute;margin-left:213pt;margin-top:23.45pt;width:103.5pt;height:12.75pt;z-index:251666432;visibility:visible;mso-wrap-style:square;mso-width-percent:0;mso-height-percent:0;mso-wrap-distance-left:9pt;mso-wrap-distance-top:0;mso-wrap-distance-right:9pt;mso-wrap-distance-bottom:0;mso-position-horizontal:absolute;mso-position-horizontal-relative:text;mso-position-vertical:absolute;mso-position-vertical-relative:text;mso-width-percent:0;mso-height-percent:0;mso-width-relative:margin;mso-height-relative:margin;v-text-anchor:top" o:gfxdata="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" stroked="f">
+                <v:textbox inset="0,0,0,0">
                   <w:txbxContent>
                     <w:p>
                       <w:pPr>
@@ -3422,14 +3503,27 @@
                       <w:r>
                         <w:t xml:space="preserve">Figure </w:t>
                       </w:r>
-                      <w:fldSimple w:instr=" SEQ Figure \* ARABIC ">
-                        <w:r>
-                          <w:rPr>
-                            <w:noProof/>
-                          </w:rPr>
-                          <w:t>2</w:t>
-                        </w:r>
-                      </w:fldSimple>
+                      <w:r>
+                        <w:fldChar w:fldCharType="begin"/>
+                      </w:r>
+                      <w:r>
+                        <w:instrText xml:space="preserve"> SEQ Figure \* ARABIC </w:instrText>
+                      </w:r>
+                      <w:r>
+                        <w:fldChar w:fldCharType="separate"/>
+                      </w:r>
+                      <w:r>
+                        <w:rPr>
+                          <w:noProof/>
+                        </w:rPr>
+                        <w:t>2</w:t>
+                      </w:r>
+                      <w:r>
+                        <w:rPr>
+                          <w:noProof/>
+                        </w:rPr>
+                        <w:fldChar w:fldCharType="end"/>
+                      </w:r>
                       <w:r>
                         <w:rPr>
                           <w:lang w:val="en-GB"/>
@@ -3555,10 +3649,10 @@
               <wp:anchor distT="0" distB="0" distL="114300" distR="114300" simplePos="0" relativeHeight="251668480" behindDoc="0" locked="0" layoutInCell="1" allowOverlap="1" wp14:anchorId="421B9F5D" wp14:editId="38BD861B">
                 <wp:simplePos x="0" y="0"/>
                 <wp:positionH relativeFrom="margin">
-                  <wp:align>left</wp:align>
+                  <wp:posOffset>0</wp:posOffset>
                 </wp:positionH>
                 <wp:positionV relativeFrom="paragraph">
-                  <wp:posOffset>115570</wp:posOffset>
+                  <wp:posOffset>144145</wp:posOffset>
                 </wp:positionV>
                 <wp:extent cx="1593215" cy="171450"/>
                 <wp:effectExtent l="0" t="0" r="6985" b="0"/>
@@ -3608,14 +3702,27 @@
                             <w:r>
                               <w:t xml:space="preserve">Figure </w:t>
                             </w:r>
-                            <w:fldSimple w:instr=" SEQ Figure \* ARABIC ">
-                              <w:r>
-                                <w:rPr>
-                                  <w:noProof/>
-                                </w:rPr>
-                                <w:t>3</w:t>
-                              </w:r>
-                            </w:fldSimple>
+                            <w:r>
+                              <w:fldChar w:fldCharType="begin"/>
+                            </w:r>
+                            <w:r>
+                              <w:instrText xml:space="preserve"> SEQ Figure \* ARABIC </w:instrText>
+                            </w:r>
+                            <w:r>
+                              <w:fldChar w:fldCharType="separate"/>
+                            </w:r>
+                            <w:r>
+                              <w:rPr>
+                                <w:noProof/>
+                              </w:rPr>
+                              <w:t>3</w:t>
+                            </w:r>
+                            <w:r>
+                              <w:rPr>
+                                <w:noProof/>
+                              </w:rPr>
+                              <w:fldChar w:fldCharType="end"/>
+                            </w:r>
                             <w:r>
                               <w:rPr>
                                 <w:lang w:val="en-GB"/>
@@ -3642,7 +3749,7 @@
           </mc:Choice>
           <mc:Fallback>
             <w:pict>
-              <v:shape w14:anchorId="421B9F5D" id="Text Box 9" o:spid="_x0000_s1029" type="#_x0000_t202" style="position:absolute;margin-left:0;margin-top:9.1pt;width:125.45pt;height:13.5pt;z-index:251668480;visibility:visible;mso-wrap-style:square;mso-height-percent:0;mso-wrap-distance-left:9pt;mso-wrap-distance-top:0;mso-wrap-distance-right:9pt;mso-wrap-distance-bottom:0;mso-position-horizontal:left;mso-position-horizontal-relative:margin;mso-position-vertical:absolute;mso-position-vertical-relative:text;mso-height-percent:0;mso-height-relative:margin;v-text-anchor:top" o:gfxdata="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" stroked="f">
+              <v:shape w14:anchorId="421B9F5D" id="Text Box 9" o:spid="_x0000_s1029" type="#_x0000_t202" style="position:absolute;margin-left:0;margin-top:11.35pt;width:125.45pt;height:13.5pt;z-index:251668480;visibility:visible;mso-wrap-style:square;mso-height-percent:0;mso-wrap-distance-left:9pt;mso-wrap-distance-top:0;mso-wrap-distance-right:9pt;mso-wrap-distance-bottom:0;mso-position-horizontal:absolute;mso-position-horizontal-relative:margin;mso-position-vertical:absolute;mso-position-vertical-relative:text;mso-height-percent:0;mso-height-relative:margin;v-text-anchor:top" o:gfxdata="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" stroked="f">
                 <v:textbox inset="0,0,0,0">
                   <w:txbxContent>
                     <w:p>
@@ -3658,14 +3765,27 @@
                       <w:r>
                         <w:t xml:space="preserve">Figure </w:t>
                       </w:r>
-                      <w:fldSimple w:instr=" SEQ Figure \* ARABIC ">
-                        <w:r>
-                          <w:rPr>
-                            <w:noProof/>
-                          </w:rPr>
-                          <w:t>3</w:t>
-                        </w:r>
-                      </w:fldSimple>
+                      <w:r>
+                        <w:fldChar w:fldCharType="begin"/>
+                      </w:r>
+                      <w:r>
+                        <w:instrText xml:space="preserve"> SEQ Figure \* ARABIC </w:instrText>
+                      </w:r>
+                      <w:r>
+                        <w:fldChar w:fldCharType="separate"/>
+                      </w:r>
+                      <w:r>
+                        <w:rPr>
+                          <w:noProof/>
+                        </w:rPr>
+                        <w:t>3</w:t>
+                      </w:r>
+                      <w:r>
+                        <w:rPr>
+                          <w:noProof/>
+                        </w:rPr>
+                        <w:fldChar w:fldCharType="end"/>
+                      </w:r>
                       <w:r>
                         <w:rPr>
                           <w:lang w:val="en-GB"/>
@@ -3846,14 +3966,27 @@
                             <w:r>
                               <w:t xml:space="preserve">Figure </w:t>
                             </w:r>
-                            <w:fldSimple w:instr=" SEQ Figure \* ARABIC ">
-                              <w:r>
-                                <w:rPr>
-                                  <w:noProof/>
-                                </w:rPr>
-                                <w:t>4</w:t>
-                              </w:r>
-                            </w:fldSimple>
+                            <w:r>
+                              <w:fldChar w:fldCharType="begin"/>
+                            </w:r>
+                            <w:r>
+                              <w:instrText xml:space="preserve"> SEQ Figure \* ARABIC </w:instrText>
+                            </w:r>
+                            <w:r>
+                              <w:fldChar w:fldCharType="separate"/>
+                            </w:r>
+                            <w:r>
+                              <w:rPr>
+                                <w:noProof/>
+                              </w:rPr>
+                              <w:t>4</w:t>
+                            </w:r>
+                            <w:r>
+                              <w:rPr>
+                                <w:noProof/>
+                              </w:rPr>
+                              <w:fldChar w:fldCharType="end"/>
+                            </w:r>
                             <w:r>
                               <w:rPr>
                                 <w:lang w:val="en-GB"/>
@@ -3896,14 +4029,27 @@
                       <w:r>
                         <w:t xml:space="preserve">Figure </w:t>
                       </w:r>
-                      <w:fldSimple w:instr=" SEQ Figure \* ARABIC ">
-                        <w:r>
-                          <w:rPr>
-                            <w:noProof/>
-                          </w:rPr>
-                          <w:t>4</w:t>
-                        </w:r>
-                      </w:fldSimple>
+                      <w:r>
+                        <w:fldChar w:fldCharType="begin"/>
+                      </w:r>
+                      <w:r>
+                        <w:instrText xml:space="preserve"> SEQ Figure \* ARABIC </w:instrText>
+                      </w:r>
+                      <w:r>
+                        <w:fldChar w:fldCharType="separate"/>
+                      </w:r>
+                      <w:r>
+                        <w:rPr>
+                          <w:noProof/>
+                        </w:rPr>
+                        <w:t>4</w:t>
+                      </w:r>
+                      <w:r>
+                        <w:rPr>
+                          <w:noProof/>
+                        </w:rPr>
+                        <w:fldChar w:fldCharType="end"/>
+                      </w:r>
                       <w:r>
                         <w:rPr>
                           <w:lang w:val="en-GB"/>
@@ -4077,14 +4223,27 @@
                             <w:r>
                               <w:t xml:space="preserve">Figure </w:t>
                             </w:r>
-                            <w:fldSimple w:instr=" SEQ Figure \* ARABIC ">
-                              <w:r>
-                                <w:rPr>
-                                  <w:noProof/>
-                                </w:rPr>
-                                <w:t>5</w:t>
-                              </w:r>
-                            </w:fldSimple>
+                            <w:r>
+                              <w:fldChar w:fldCharType="begin"/>
+                            </w:r>
+                            <w:r>
+                              <w:instrText xml:space="preserve"> SEQ Figure \* ARABIC </w:instrText>
+                            </w:r>
+                            <w:r>
+                              <w:fldChar w:fldCharType="separate"/>
+                            </w:r>
+                            <w:r>
+                              <w:rPr>
+                                <w:noProof/>
+                              </w:rPr>
+                              <w:t>5</w:t>
+                            </w:r>
+                            <w:r>
+                              <w:rPr>
+                                <w:noProof/>
+                              </w:rPr>
+                              <w:fldChar w:fldCharType="end"/>
+                            </w:r>
                             <w:r>
                               <w:rPr>
                                 <w:lang w:val="en-GB"/>
@@ -4130,14 +4289,27 @@
                       <w:r>
                         <w:t xml:space="preserve">Figure </w:t>
                       </w:r>
-                      <w:fldSimple w:instr=" SEQ Figure \* ARABIC ">
-                        <w:r>
-                          <w:rPr>
-                            <w:noProof/>
-                          </w:rPr>
-                          <w:t>5</w:t>
-                        </w:r>
-                      </w:fldSimple>
+                      <w:r>
+                        <w:fldChar w:fldCharType="begin"/>
+                      </w:r>
+                      <w:r>
+                        <w:instrText xml:space="preserve"> SEQ Figure \* ARABIC </w:instrText>
+                      </w:r>
+                      <w:r>
+                        <w:fldChar w:fldCharType="separate"/>
+                      </w:r>
+                      <w:r>
+                        <w:rPr>
+                          <w:noProof/>
+                        </w:rPr>
+                        <w:t>5</w:t>
+                      </w:r>
+                      <w:r>
+                        <w:rPr>
+                          <w:noProof/>
+                        </w:rPr>
+                        <w:fldChar w:fldCharType="end"/>
+                      </w:r>
                       <w:r>
                         <w:rPr>
                           <w:lang w:val="en-GB"/>
@@ -4392,14 +4564,27 @@
                             <w:r>
                               <w:t xml:space="preserve">Figure </w:t>
                             </w:r>
-                            <w:fldSimple w:instr=" SEQ Figure \* ARABIC ">
-                              <w:r>
-                                <w:rPr>
-                                  <w:noProof/>
-                                </w:rPr>
-                                <w:t>6</w:t>
-                              </w:r>
-                            </w:fldSimple>
+                            <w:r>
+                              <w:fldChar w:fldCharType="begin"/>
+                            </w:r>
+                            <w:r>
+                              <w:instrText xml:space="preserve"> SEQ Figure \* ARABIC </w:instrText>
+                            </w:r>
+                            <w:r>
+                              <w:fldChar w:fldCharType="separate"/>
+                            </w:r>
+                            <w:r>
+                              <w:rPr>
+                                <w:noProof/>
+                              </w:rPr>
+                              <w:t>6</w:t>
+                            </w:r>
+                            <w:r>
+                              <w:rPr>
+                                <w:noProof/>
+                              </w:rPr>
+                              <w:fldChar w:fldCharType="end"/>
+                            </w:r>
                             <w:r>
                               <w:rPr>
                                 <w:lang w:val="en-GB"/>
@@ -4442,14 +4627,27 @@
                       <w:r>
                         <w:t xml:space="preserve">Figure </w:t>
                       </w:r>
-                      <w:fldSimple w:instr=" SEQ Figure \* ARABIC ">
-                        <w:r>
-                          <w:rPr>
-                            <w:noProof/>
-                          </w:rPr>
-                          <w:t>6</w:t>
-                        </w:r>
-                      </w:fldSimple>
+                      <w:r>
+                        <w:fldChar w:fldCharType="begin"/>
+                      </w:r>
+                      <w:r>
+                        <w:instrText xml:space="preserve"> SEQ Figure \* ARABIC </w:instrText>
+                      </w:r>
+                      <w:r>
+                        <w:fldChar w:fldCharType="separate"/>
+                      </w:r>
+                      <w:r>
+                        <w:rPr>
+                          <w:noProof/>
+                        </w:rPr>
+                        <w:t>6</w:t>
+                      </w:r>
+                      <w:r>
+                        <w:rPr>
+                          <w:noProof/>
+                        </w:rPr>
+                        <w:fldChar w:fldCharType="end"/>
+                      </w:r>
                       <w:r>
                         <w:rPr>
                           <w:lang w:val="en-GB"/>
@@ -4537,14 +4735,27 @@
                             <w:r>
                               <w:t xml:space="preserve">Figure </w:t>
                             </w:r>
-                            <w:fldSimple w:instr=" SEQ Figure \* ARABIC ">
-                              <w:r>
-                                <w:rPr>
-                                  <w:noProof/>
-                                </w:rPr>
-                                <w:t>7</w:t>
-                              </w:r>
-                            </w:fldSimple>
+                            <w:r>
+                              <w:fldChar w:fldCharType="begin"/>
+                            </w:r>
+                            <w:r>
+                              <w:instrText xml:space="preserve"> SEQ Figure \* ARABIC </w:instrText>
+                            </w:r>
+                            <w:r>
+                              <w:fldChar w:fldCharType="separate"/>
+                            </w:r>
+                            <w:r>
+                              <w:rPr>
+                                <w:noProof/>
+                              </w:rPr>
+                              <w:t>7</w:t>
+                            </w:r>
+                            <w:r>
+                              <w:rPr>
+                                <w:noProof/>
+                              </w:rPr>
+                              <w:fldChar w:fldCharType="end"/>
+                            </w:r>
                             <w:r>
                               <w:rPr>
                                 <w:lang w:val="en-GB"/>
@@ -4590,14 +4801,27 @@
                       <w:r>
                         <w:t xml:space="preserve">Figure </w:t>
                       </w:r>
-                      <w:fldSimple w:instr=" SEQ Figure \* ARABIC ">
-                        <w:r>
-                          <w:rPr>
-                            <w:noProof/>
-                          </w:rPr>
-                          <w:t>7</w:t>
-                        </w:r>
-                      </w:fldSimple>
+                      <w:r>
+                        <w:fldChar w:fldCharType="begin"/>
+                      </w:r>
+                      <w:r>
+                        <w:instrText xml:space="preserve"> SEQ Figure \* ARABIC </w:instrText>
+                      </w:r>
+                      <w:r>
+                        <w:fldChar w:fldCharType="separate"/>
+                      </w:r>
+                      <w:r>
+                        <w:rPr>
+                          <w:noProof/>
+                        </w:rPr>
+                        <w:t>7</w:t>
+                      </w:r>
+                      <w:r>
+                        <w:rPr>
+                          <w:noProof/>
+                        </w:rPr>
+                        <w:fldChar w:fldCharType="end"/>
+                      </w:r>
                       <w:r>
                         <w:rPr>
                           <w:lang w:val="en-GB"/>
@@ -4763,14 +4987,27 @@
                             <w:r>
                               <w:t xml:space="preserve">Figure </w:t>
                             </w:r>
-                            <w:fldSimple w:instr=" SEQ Figure \* ARABIC ">
-                              <w:r>
-                                <w:rPr>
-                                  <w:noProof/>
-                                </w:rPr>
-                                <w:t>8</w:t>
-                              </w:r>
-                            </w:fldSimple>
+                            <w:r>
+                              <w:fldChar w:fldCharType="begin"/>
+                            </w:r>
+                            <w:r>
+                              <w:instrText xml:space="preserve"> SEQ Figure \* ARABIC </w:instrText>
+                            </w:r>
+                            <w:r>
+                              <w:fldChar w:fldCharType="separate"/>
+                            </w:r>
+                            <w:r>
+                              <w:rPr>
+                                <w:noProof/>
+                              </w:rPr>
+                              <w:t>8</w:t>
+                            </w:r>
+                            <w:r>
+                              <w:rPr>
+                                <w:noProof/>
+                              </w:rPr>
+                              <w:fldChar w:fldCharType="end"/>
+                            </w:r>
                             <w:r>
                               <w:rPr>
                                 <w:lang w:val="en-GB"/>
@@ -4810,14 +5047,27 @@
                       <w:r>
                         <w:t xml:space="preserve">Figure </w:t>
                       </w:r>
-                      <w:fldSimple w:instr=" SEQ Figure \* ARABIC ">
-                        <w:r>
-                          <w:rPr>
-                            <w:noProof/>
-                          </w:rPr>
-                          <w:t>8</w:t>
-                        </w:r>
-                      </w:fldSimple>
+                      <w:r>
+                        <w:fldChar w:fldCharType="begin"/>
+                      </w:r>
+                      <w:r>
+                        <w:instrText xml:space="preserve"> SEQ Figure \* ARABIC </w:instrText>
+                      </w:r>
+                      <w:r>
+                        <w:fldChar w:fldCharType="separate"/>
+                      </w:r>
+                      <w:r>
+                        <w:rPr>
+                          <w:noProof/>
+                        </w:rPr>
+                        <w:t>8</w:t>
+                      </w:r>
+                      <w:r>
+                        <w:rPr>
+                          <w:noProof/>
+                        </w:rPr>
+                        <w:fldChar w:fldCharType="end"/>
+                      </w:r>
                       <w:r>
                         <w:rPr>
                           <w:lang w:val="en-GB"/>
@@ -4841,7 +5091,7 @@
           <w:lang w:val="en-GB"/>
         </w:rPr>
       </w:pPr>
-      <w:bookmarkStart w:id="13" w:name="_Toc402219655"/>
+      <w:bookmarkStart w:id="14" w:name="_Toc402219655"/>
       <w:r>
         <w:rPr>
           <w:lang w:val="en-GB"/>
@@ -4849,7 +5099,7 @@
         <w:lastRenderedPageBreak/>
         <w:t>Website</w:t>
       </w:r>
-      <w:bookmarkEnd w:id="13"/>
+      <w:bookmarkEnd w:id="14"/>
     </w:p>
     <w:p>
       <w:r>
@@ -5000,14 +5250,27 @@
                             <w:r>
                               <w:t xml:space="preserve">Figure </w:t>
                             </w:r>
-                            <w:fldSimple w:instr=" SEQ Figure \* ARABIC ">
-                              <w:r>
-                                <w:rPr>
-                                  <w:noProof/>
-                                </w:rPr>
-                                <w:t>9</w:t>
-                              </w:r>
-                            </w:fldSimple>
+                            <w:r>
+                              <w:fldChar w:fldCharType="begin"/>
+                            </w:r>
+                            <w:r>
+                              <w:instrText xml:space="preserve"> SEQ Figure \* ARABIC </w:instrText>
+                            </w:r>
+                            <w:r>
+                              <w:fldChar w:fldCharType="separate"/>
+                            </w:r>
+                            <w:r>
+                              <w:rPr>
+                                <w:noProof/>
+                              </w:rPr>
+                              <w:t>9</w:t>
+                            </w:r>
+                            <w:r>
+                              <w:rPr>
+                                <w:noProof/>
+                              </w:rPr>
+                              <w:fldChar w:fldCharType="end"/>
+                            </w:r>
                             <w:r>
                               <w:t>: Website layout</w:t>
                             </w:r>
@@ -5047,14 +5310,27 @@
                       <w:r>
                         <w:t xml:space="preserve">Figure </w:t>
                       </w:r>
-                      <w:fldSimple w:instr=" SEQ Figure \* ARABIC ">
-                        <w:r>
-                          <w:rPr>
-                            <w:noProof/>
-                          </w:rPr>
-                          <w:t>9</w:t>
-                        </w:r>
-                      </w:fldSimple>
+                      <w:r>
+                        <w:fldChar w:fldCharType="begin"/>
+                      </w:r>
+                      <w:r>
+                        <w:instrText xml:space="preserve"> SEQ Figure \* ARABIC </w:instrText>
+                      </w:r>
+                      <w:r>
+                        <w:fldChar w:fldCharType="separate"/>
+                      </w:r>
+                      <w:r>
+                        <w:rPr>
+                          <w:noProof/>
+                        </w:rPr>
+                        <w:t>9</w:t>
+                      </w:r>
+                      <w:r>
+                        <w:rPr>
+                          <w:noProof/>
+                        </w:rPr>
+                        <w:fldChar w:fldCharType="end"/>
+                      </w:r>
                       <w:r>
                         <w:t>: Website layout</w:t>
                       </w:r>
@@ -5112,7 +5388,7 @@
         <w:keepLines w:val="0"/>
         <w:pageBreakBefore/>
       </w:pPr>
-      <w:bookmarkStart w:id="14" w:name="_Toc402219656"/>
+      <w:bookmarkStart w:id="15" w:name="_Toc402219656"/>
       <w:r>
         <w:lastRenderedPageBreak/>
         <w:t xml:space="preserve">Gantt </w:t>
@@ -5121,10 +5397,87 @@
       <w:r>
         <w:t>Chart</w:t>
       </w:r>
-      <w:bookmarkEnd w:id="14"/>
+      <w:bookmarkEnd w:id="15"/>
       <w:proofErr w:type="gramEnd"/>
     </w:p>
-    <w:p/>
+    <w:p>
+      <w:r>
+        <w:rPr>
+          <w:noProof/>
+          <w:lang w:val="en-GB" w:eastAsia="en-GB"/>
+        </w:rPr>
+        <w:drawing>
+          <wp:anchor distT="0" distB="0" distL="114300" distR="114300" simplePos="0" relativeHeight="251688960" behindDoc="1" locked="0" layoutInCell="1" allowOverlap="1" wp14:anchorId="49A35AE0" wp14:editId="1AE22336">
+            <wp:simplePos x="0" y="0"/>
+            <wp:positionH relativeFrom="margin">
+              <wp:posOffset>-900430</wp:posOffset>
+            </wp:positionH>
+            <wp:positionV relativeFrom="paragraph">
+              <wp:posOffset>2428875</wp:posOffset>
+            </wp:positionV>
+            <wp:extent cx="7974965" cy="3545840"/>
+            <wp:effectExtent l="4763" t="0" r="0" b="0"/>
+            <wp:wrapTight wrapText="bothSides">
+              <wp:wrapPolygon edited="0">
+                <wp:start x="13" y="21629"/>
+                <wp:lineTo x="21529" y="21629"/>
+                <wp:lineTo x="21529" y="161"/>
+                <wp:lineTo x="13" y="161"/>
+                <wp:lineTo x="13" y="21629"/>
+              </wp:wrapPolygon>
+            </wp:wrapTight>
+            <wp:docPr id="21" name="Picture 21"/>
+            <wp:cNvGraphicFramePr>
+              <a:graphicFrameLocks xmlns:a="http://schemas.openxmlformats.org/drawingml/2006/main" noChangeAspect="1"/>
+            </wp:cNvGraphicFramePr>
+            <a:graphic xmlns:a="http://schemas.openxmlformats.org/drawingml/2006/main">
+              <a:graphicData uri="http://schemas.openxmlformats.org/drawingml/2006/picture">
+                <pic:pic xmlns:pic="http://schemas.openxmlformats.org/drawingml/2006/picture">
+                  <pic:nvPicPr>
+                    <pic:cNvPr id="1" name=""/>
+                    <pic:cNvPicPr/>
+                  </pic:nvPicPr>
+                  <pic:blipFill rotWithShape="1">
+                    <a:blip r:embed="rId24">
+                      <a:extLst>
+                        <a:ext uri="{28A0092B-C50C-407E-A947-70E740481C1C}">
+                          <a14:useLocalDpi xmlns:a14="http://schemas.microsoft.com/office/drawing/2010/main" val="0"/>
+                        </a:ext>
+                      </a:extLst>
+                    </a:blip>
+                    <a:srcRect l="5288" t="19487" r="4969" b="16667"/>
+                    <a:stretch/>
+                  </pic:blipFill>
+                  <pic:spPr bwMode="auto">
+                    <a:xfrm rot="5400000">
+                      <a:off x="0" y="0"/>
+                      <a:ext cx="7974965" cy="3545840"/>
+                    </a:xfrm>
+                    <a:prstGeom prst="rect">
+                      <a:avLst/>
+                    </a:prstGeom>
+                    <a:ln>
+                      <a:noFill/>
+                    </a:ln>
+                    <a:extLst>
+                      <a:ext uri="{53640926-AAD7-44D8-BBD7-CCE9431645EC}">
+                        <a14:shadowObscured xmlns:a14="http://schemas.microsoft.com/office/drawing/2010/main"/>
+                      </a:ext>
+                    </a:extLst>
+                  </pic:spPr>
+                </pic:pic>
+              </a:graphicData>
+            </a:graphic>
+            <wp14:sizeRelH relativeFrom="margin">
+              <wp14:pctWidth>0</wp14:pctWidth>
+            </wp14:sizeRelH>
+            <wp14:sizeRelV relativeFrom="margin">
+              <wp14:pctHeight>0</wp14:pctHeight>
+            </wp14:sizeRelV>
+          </wp:anchor>
+        </w:drawing>
+      </w:r>
+    </w:p>
     <w:p>
       <w:pPr>
         <w:pStyle w:val="Heading1"/>
@@ -5132,12 +5485,12 @@
         <w:keepLines w:val="0"/>
         <w:pageBreakBefore/>
       </w:pPr>
-      <w:bookmarkStart w:id="15" w:name="_Toc402219657"/>
+      <w:bookmarkStart w:id="16" w:name="_Toc402219657"/>
       <w:r>
         <w:lastRenderedPageBreak/>
         <w:t>Risk Analysis</w:t>
       </w:r>
-      <w:bookmarkEnd w:id="15"/>
+      <w:bookmarkEnd w:id="16"/>
     </w:p>
     <w:tbl>
       <w:tblPr>
@@ -5792,12 +6145,12 @@
         <w:keepLines w:val="0"/>
         <w:pageBreakBefore/>
       </w:pPr>
-      <w:bookmarkStart w:id="16" w:name="_Toc402219658"/>
+      <w:bookmarkStart w:id="17" w:name="_Toc402219658"/>
       <w:r>
         <w:lastRenderedPageBreak/>
         <w:t>References</w:t>
       </w:r>
-      <w:bookmarkEnd w:id="16"/>
+      <w:bookmarkEnd w:id="17"/>
     </w:p>
     <w:p>
       <w:r>
@@ -5808,11 +6161,11 @@
       <w:pPr>
         <w:pStyle w:val="Heading1"/>
       </w:pPr>
-      <w:bookmarkStart w:id="17" w:name="_Toc402219659"/>
+      <w:bookmarkStart w:id="18" w:name="_Toc402219659"/>
       <w:r>
         <w:t>Document History</w:t>
       </w:r>
-      <w:bookmarkEnd w:id="17"/>
+      <w:bookmarkEnd w:id="18"/>
     </w:p>
     <w:tbl>
       <w:tblPr>
@@ -6194,12 +6547,9 @@
         </w:tc>
       </w:tr>
     </w:tbl>
-    <w:p>
-      <w:bookmarkStart w:id="18" w:name="_GoBack"/>
-      <w:bookmarkEnd w:id="18"/>
-    </w:p>
+    <w:p/>
     <w:sectPr>
-      <w:footerReference w:type="default" r:id="rId24"/>
+      <w:footerReference w:type="default" r:id="rId25"/>
       <w:pgSz w:w="12240" w:h="15840" w:code="1"/>
       <w:pgMar w:top="1080" w:right="1440" w:bottom="1080" w:left="1440" w:header="720" w:footer="720" w:gutter="0"/>
       <w:cols w:space="720"/>
@@ -8475,596 +8825,6 @@
 </w:styles>
 </file>
 
-<file path=word/glossary/document.xml><?xml version="1.0" encoding="utf-8"?>
-<w:glossaryDocument xmlns:wpc="http://schemas.microsoft.com/office/word/2010/wordprocessingCanvas" xmlns:mc="http://schemas.openxmlformats.org/markup-compatibility/2006" xmlns:o="urn:schemas-microsoft-com:office:office" xmlns:r="http://schemas.openxmlformats.org/officeDocument/2006/relationships" xmlns:m="http://schemas.openxmlformats.org/officeDocument/2006/math" xmlns:v="urn:schemas-microsoft-com:vml" xmlns:wp14="http://schemas.microsoft.com/office/word/2010/wordprocessingDrawing" xmlns:wp="http://schemas.openxmlformats.org/drawingml/2006/wordprocessingDrawing" xmlns:w10="urn:schemas-microsoft-com:office:word" xmlns:w="http://schemas.openxmlformats.org/wordprocessingml/2006/main" xmlns:w14="http://schemas.microsoft.com/office/word/2010/wordml" xmlns:w15="http://schemas.microsoft.com/office/word/2012/wordml" xmlns:wpg="http://schemas.microsoft.com/office/word/2010/wordprocessingGroup" xmlns:wpi="http://schemas.microsoft.com/office/word/2010/wordprocessingInk" xmlns:wne="http://schemas.microsoft.com/office/word/2006/wordml" xmlns:wps="http://schemas.microsoft.com/office/word/2010/wordprocessingShape" mc:Ignorable="w14 w15 wp14"/>
-</file>
-
-<file path=word/glossary/fontTable.xml><?xml version="1.0" encoding="utf-8"?>
-<w:fonts xmlns:mc="http://schemas.openxmlformats.org/markup-compatibility/2006" xmlns:r="http://schemas.openxmlformats.org/officeDocument/2006/relationships" xmlns:w="http://schemas.openxmlformats.org/wordprocessingml/2006/main" xmlns:w14="http://schemas.microsoft.com/office/word/2010/wordml" xmlns:w15="http://schemas.microsoft.com/office/word/2012/wordml" mc:Ignorable="w14 w15">
-  <w:font w:name="Garamond">
-    <w:panose1 w:val="02020404030301010803"/>
-    <w:charset w:val="00"/>
-    <w:family w:val="roman"/>
-    <w:pitch w:val="variable"/>
-    <w:sig w:usb0="00000287" w:usb1="00000000" w:usb2="00000000" w:usb3="00000000" w:csb0="0000009F" w:csb1="00000000"/>
-  </w:font>
-  <w:font w:name="MS Mincho">
-    <w:altName w:val="ＭＳ 明朝"/>
-    <w:panose1 w:val="02020609040205080304"/>
-    <w:charset w:val="80"/>
-    <w:family w:val="modern"/>
-    <w:pitch w:val="fixed"/>
-    <w:sig w:usb0="E00002FF" w:usb1="6AC7FDFB" w:usb2="00000012" w:usb3="00000000" w:csb0="0002009F" w:csb1="00000000"/>
-  </w:font>
-  <w:font w:name="Latha">
-    <w:panose1 w:val="020B0604020202020204"/>
-    <w:charset w:val="00"/>
-    <w:family w:val="swiss"/>
-    <w:pitch w:val="variable"/>
-    <w:sig w:usb0="00100003" w:usb1="00000000" w:usb2="00000000" w:usb3="00000000" w:csb0="00000001" w:csb1="00000000"/>
-  </w:font>
-  <w:font w:name="Courier New">
-    <w:panose1 w:val="02070309020205020404"/>
-    <w:charset w:val="00"/>
-    <w:family w:val="modern"/>
-    <w:pitch w:val="fixed"/>
-    <w:sig w:usb0="E0002AFF" w:usb1="C0007843" w:usb2="00000009" w:usb3="00000000" w:csb0="000001FF" w:csb1="00000000"/>
-  </w:font>
-  <w:font w:name="Times New Roman">
-    <w:panose1 w:val="02020603050405020304"/>
-    <w:charset w:val="00"/>
-    <w:family w:val="roman"/>
-    <w:pitch w:val="variable"/>
-    <w:sig w:usb0="E0002AFF" w:usb1="C0007841" w:usb2="00000009" w:usb3="00000000" w:csb0="000001FF" w:csb1="00000000"/>
-  </w:font>
-  <w:font w:name="Wingdings">
-    <w:panose1 w:val="05000000000000000000"/>
-    <w:charset w:val="02"/>
-    <w:family w:val="auto"/>
-    <w:pitch w:val="variable"/>
-    <w:sig w:usb0="00000000" w:usb1="10000000" w:usb2="00000000" w:usb3="00000000" w:csb0="80000000" w:csb1="00000000"/>
-  </w:font>
-  <w:font w:name="Symbol">
-    <w:panose1 w:val="05050102010706020507"/>
-    <w:charset w:val="02"/>
-    <w:family w:val="roman"/>
-    <w:pitch w:val="variable"/>
-    <w:sig w:usb0="00000000" w:usb1="10000000" w:usb2="00000000" w:usb3="00000000" w:csb0="80000000" w:csb1="00000000"/>
-  </w:font>
-  <w:font w:name="Century Gothic">
-    <w:panose1 w:val="020B0502020202020204"/>
-    <w:charset w:val="00"/>
-    <w:family w:val="swiss"/>
-    <w:pitch w:val="variable"/>
-    <w:sig w:usb0="00000287" w:usb1="00000000" w:usb2="00000000" w:usb3="00000000" w:csb0="0000009F" w:csb1="00000000"/>
-  </w:font>
-  <w:font w:name="MS Gothic">
-    <w:altName w:val="ＭＳ ゴシック"/>
-    <w:panose1 w:val="020B0609070205080204"/>
-    <w:charset w:val="80"/>
-    <w:family w:val="modern"/>
-    <w:pitch w:val="fixed"/>
-    <w:sig w:usb0="E00002FF" w:usb1="6AC7FDFB" w:usb2="00000012" w:usb3="00000000" w:csb0="0002009F" w:csb1="00000000"/>
-  </w:font>
-  <w:font w:name="Tahoma">
-    <w:panose1 w:val="020B0604030504040204"/>
-    <w:charset w:val="00"/>
-    <w:family w:val="swiss"/>
-    <w:pitch w:val="variable"/>
-    <w:sig w:usb0="E1002EFF" w:usb1="C000605B" w:usb2="00000029" w:usb3="00000000" w:csb0="000101FF" w:csb1="00000000"/>
-  </w:font>
-  <w:font w:name="Liberation Serif">
-    <w:altName w:val="Times New Roman"/>
-    <w:charset w:val="00"/>
-    <w:family w:val="roman"/>
-    <w:pitch w:val="variable"/>
-  </w:font>
-  <w:font w:name="Droid Sans Fallback">
-    <w:charset w:val="00"/>
-    <w:family w:val="auto"/>
-    <w:pitch w:val="variable"/>
-  </w:font>
-  <w:font w:name="FreeSans">
-    <w:altName w:val="Arial"/>
-    <w:charset w:val="00"/>
-    <w:family w:val="swiss"/>
-    <w:pitch w:val="default"/>
-  </w:font>
-  <w:font w:name="Calibri">
-    <w:panose1 w:val="020F0502020204030204"/>
-    <w:charset w:val="00"/>
-    <w:family w:val="swiss"/>
-    <w:pitch w:val="variable"/>
-    <w:sig w:usb0="E00002FF" w:usb1="4000ACFF" w:usb2="00000001" w:usb3="00000000" w:csb0="0000019F" w:csb1="00000000"/>
-  </w:font>
-  <w:font w:name="Calibri Light">
-    <w:panose1 w:val="020F0302020204030204"/>
-    <w:charset w:val="00"/>
-    <w:family w:val="swiss"/>
-    <w:pitch w:val="variable"/>
-    <w:sig w:usb0="A00002EF" w:usb1="4000207B" w:usb2="00000000" w:usb3="00000000" w:csb0="0000019F" w:csb1="00000000"/>
-  </w:font>
-</w:fonts>
-</file>
-
-<file path=word/glossary/settings.xml><?xml version="1.0" encoding="utf-8"?>
-<w:settings xmlns:mc="http://schemas.openxmlformats.org/markup-compatibility/2006" xmlns:o="urn:schemas-microsoft-com:office:office" xmlns:r="http://schemas.openxmlformats.org/officeDocument/2006/relationships" xmlns:m="http://schemas.openxmlformats.org/officeDocument/2006/math" xmlns:v="urn:schemas-microsoft-com:vml" xmlns:w10="urn:schemas-microsoft-com:office:word" xmlns:w="http://schemas.openxmlformats.org/wordprocessingml/2006/main" xmlns:w14="http://schemas.microsoft.com/office/word/2010/wordml" xmlns:w15="http://schemas.microsoft.com/office/word/2012/wordml" xmlns:sl="http://schemas.openxmlformats.org/schemaLibrary/2006/main" mc:Ignorable="w14 w15">
-  <w:view w:val="normal"/>
-  <w:defaultTabStop w:val="720"/>
-  <w:characterSpacingControl w:val="doNotCompress"/>
-  <w:compat>
-    <w:useFELayout/>
-    <w:compatSetting w:name="compatibilityMode" w:uri="http://schemas.microsoft.com/office/word" w:val="15"/>
-    <w:compatSetting w:name="overrideTableStyleFontSizeAndJustification" w:uri="http://schemas.microsoft.com/office/word" w:val="1"/>
-    <w:compatSetting w:name="enableOpenTypeFeatures" w:uri="http://schemas.microsoft.com/office/word" w:val="1"/>
-    <w:compatSetting w:name="doNotFlipMirrorIndents" w:uri="http://schemas.microsoft.com/office/word" w:val="1"/>
-    <w:compatSetting w:name="differentiateMultirowTableHeaders" w:uri="http://schemas.microsoft.com/office/word" w:val="1"/>
-  </w:compat>
-  <w:rsids>
-    <w:rsidRoot w:val="0006440F"/>
-    <w:rsid w:val="0006440F"/>
-    <w:rsid w:val="00D9710B"/>
-  </w:rsids>
-  <m:mathPr>
-    <m:mathFont m:val="Cambria Math"/>
-    <m:brkBin m:val="before"/>
-    <m:brkBinSub m:val="--"/>
-    <m:smallFrac m:val="0"/>
-    <m:dispDef/>
-    <m:lMargin m:val="0"/>
-    <m:rMargin m:val="0"/>
-    <m:defJc m:val="centerGroup"/>
-    <m:wrapIndent m:val="1440"/>
-    <m:intLim m:val="subSup"/>
-    <m:naryLim m:val="undOvr"/>
-  </m:mathPr>
-  <w:themeFontLang w:val="en-GB"/>
-  <w:clrSchemeMapping w:bg1="light1" w:t1="dark1" w:bg2="light2" w:t2="dark2" w:accent1="accent1" w:accent2="accent2" w:accent3="accent3" w:accent4="accent4" w:accent5="accent5" w:accent6="accent6" w:hyperlink="hyperlink" w:followedHyperlink="followedHyperlink"/>
-  <w:decimalSymbol w:val="."/>
-  <w:listSeparator w:val=","/>
-  <w15:chartTrackingRefBased/>
-</w:settings>
-</file>
-
-<file path=word/glossary/styles.xml><?xml version="1.0" encoding="utf-8"?>
-<w:styles xmlns:mc="http://schemas.openxmlformats.org/markup-compatibility/2006" xmlns:r="http://schemas.openxmlformats.org/officeDocument/2006/relationships" xmlns:w="http://schemas.openxmlformats.org/wordprocessingml/2006/main" xmlns:w14="http://schemas.microsoft.com/office/word/2010/wordml" xmlns:w15="http://schemas.microsoft.com/office/word/2012/wordml" mc:Ignorable="w14 w15">
-  <w:docDefaults>
-    <w:rPrDefault>
-      <w:rPr>
-        <w:rFonts w:asciiTheme="minorHAnsi" w:eastAsiaTheme="minorEastAsia" w:hAnsiTheme="minorHAnsi" w:cstheme="minorBidi"/>
-        <w:sz w:val="22"/>
-        <w:szCs w:val="22"/>
-        <w:lang w:val="en-GB" w:eastAsia="en-GB" w:bidi="ar-SA"/>
-      </w:rPr>
-    </w:rPrDefault>
-    <w:pPrDefault>
-      <w:pPr>
-        <w:spacing w:after="160" w:line="259" w:lineRule="auto"/>
-      </w:pPr>
-    </w:pPrDefault>
-  </w:docDefaults>
-  <w:latentStyles w:defLockedState="0" w:defUIPriority="99" w:defSemiHidden="0" w:defUnhideWhenUsed="0" w:defQFormat="0" w:count="371">
-    <w:lsdException w:name="Normal" w:uiPriority="0" w:qFormat="1"/>
-    <w:lsdException w:name="heading 1" w:uiPriority="9" w:qFormat="1"/>
-    <w:lsdException w:name="heading 2" w:semiHidden="1" w:uiPriority="9" w:unhideWhenUsed="1" w:qFormat="1"/>
-    <w:lsdException w:name="heading 3" w:semiHidden="1" w:uiPriority="9" w:unhideWhenUsed="1" w:qFormat="1"/>
-    <w:lsdException w:name="heading 4" w:semiHidden="1" w:uiPriority="9" w:unhideWhenUsed="1" w:qFormat="1"/>
-    <w:lsdException w:name="heading 5" w:semiHidden="1" w:uiPriority="9" w:unhideWhenUsed="1" w:qFormat="1"/>
-    <w:lsdException w:name="heading 6" w:semiHidden="1" w:uiPriority="9" w:unhideWhenUsed="1" w:qFormat="1"/>
-    <w:lsdException w:name="heading 7" w:semiHidden="1" w:uiPriority="9" w:unhideWhenUsed="1" w:qFormat="1"/>
-    <w:lsdException w:name="heading 8" w:semiHidden="1" w:uiPriority="9" w:unhideWhenUsed="1" w:qFormat="1"/>
-    <w:lsdException w:name="heading 9" w:semiHidden="1" w:uiPriority="9" w:unhideWhenUsed="1" w:qFormat="1"/>
-    <w:lsdException w:name="index 1" w:semiHidden="1" w:unhideWhenUsed="1"/>
-    <w:lsdException w:name="index 2" w:semiHidden="1" w:unhideWhenUsed="1"/>
-    <w:lsdException w:name="index 3" w:semiHidden="1" w:unhideWhenUsed="1"/>
-    <w:lsdException w:name="index 4" w:semiHidden="1" w:unhideWhenUsed="1"/>
-    <w:lsdException w:name="index 5" w:semiHidden="1" w:unhideWhenUsed="1"/>
-    <w:lsdException w:name="index 6" w:semiHidden="1" w:unhideWhenUsed="1"/>
-    <w:lsdException w:name="index 7" w:semiHidden="1" w:unhideWhenUsed="1"/>
-    <w:lsdException w:name="index 8" w:semiHidden="1" w:unhideWhenUsed="1"/>
-    <w:lsdException w:name="index 9" w:semiHidden="1" w:unhideWhenUsed="1"/>
-    <w:lsdException w:name="toc 1" w:semiHidden="1" w:uiPriority="39" w:unhideWhenUsed="1"/>
-    <w:lsdException w:name="toc 2" w:semiHidden="1" w:uiPriority="39" w:unhideWhenUsed="1"/>
-    <w:lsdException w:name="toc 3" w:semiHidden="1" w:uiPriority="39" w:unhideWhenUsed="1"/>
-    <w:lsdException w:name="toc 4" w:semiHidden="1" w:uiPriority="39" w:unhideWhenUsed="1"/>
-    <w:lsdException w:name="toc 5" w:semiHidden="1" w:uiPriority="39" w:unhideWhenUsed="1"/>
-    <w:lsdException w:name="toc 6" w:semiHidden="1" w:uiPriority="39" w:unhideWhenUsed="1"/>
-    <w:lsdException w:name="toc 7" w:semiHidden="1" w:uiPriority="39" w:unhideWhenUsed="1"/>
-    <w:lsdException w:name="toc 8" w:semiHidden="1" w:uiPriority="39" w:unhideWhenUsed="1"/>
-    <w:lsdException w:name="toc 9" w:semiHidden="1" w:uiPriority="39" w:unhideWhenUsed="1"/>
-    <w:lsdException w:name="Normal Indent" w:semiHidden="1" w:unhideWhenUsed="1"/>
-    <w:lsdException w:name="footnote text" w:semiHidden="1" w:unhideWhenUsed="1"/>
-    <w:lsdException w:name="annotation text" w:semiHidden="1" w:unhideWhenUsed="1"/>
-    <w:lsdException w:name="header" w:semiHidden="1" w:unhideWhenUsed="1"/>
-    <w:lsdException w:name="footer" w:semiHidden="1" w:unhideWhenUsed="1"/>
-    <w:lsdException w:name="index heading" w:semiHidden="1" w:unhideWhenUsed="1"/>
-    <w:lsdException w:name="caption" w:semiHidden="1" w:uiPriority="35" w:unhideWhenUsed="1" w:qFormat="1"/>
-    <w:lsdException w:name="table of figures" w:semiHidden="1" w:unhideWhenUsed="1"/>
-    <w:lsdException w:name="envelope address" w:semiHidden="1" w:unhideWhenUsed="1"/>
-    <w:lsdException w:name="envelope return" w:semiHidden="1" w:unhideWhenUsed="1"/>
-    <w:lsdException w:name="footnote reference" w:semiHidden="1" w:unhideWhenUsed="1"/>
-    <w:lsdException w:name="annotation reference" w:semiHidden="1" w:unhideWhenUsed="1"/>
-    <w:lsdException w:name="line number" w:semiHidden="1" w:unhideWhenUsed="1"/>
-    <w:lsdException w:name="page number" w:semiHidden="1" w:unhideWhenUsed="1"/>
-    <w:lsdException w:name="endnote reference" w:semiHidden="1" w:unhideWhenUsed="1"/>
-    <w:lsdException w:name="endnote text" w:semiHidden="1" w:unhideWhenUsed="1"/>
-    <w:lsdException w:name="table of authorities" w:semiHidden="1" w:unhideWhenUsed="1"/>
-    <w:lsdException w:name="macro" w:semiHidden="1" w:unhideWhenUsed="1"/>
-    <w:lsdException w:name="toa heading" w:semiHidden="1" w:unhideWhenUsed="1"/>
-    <w:lsdException w:name="List" w:semiHidden="1" w:unhideWhenUsed="1"/>
-    <w:lsdException w:name="List Bullet" w:semiHidden="1" w:unhideWhenUsed="1"/>
-    <w:lsdException w:name="List Number" w:semiHidden="1" w:unhideWhenUsed="1"/>
-    <w:lsdException w:name="List 2" w:semiHidden="1" w:unhideWhenUsed="1"/>
-    <w:lsdException w:name="List 3" w:semiHidden="1" w:unhideWhenUsed="1"/>
-    <w:lsdException w:name="List 4" w:semiHidden="1" w:unhideWhenUsed="1"/>
-    <w:lsdException w:name="List 5" w:semiHidden="1" w:unhideWhenUsed="1"/>
-    <w:lsdException w:name="List Bullet 2" w:semiHidden="1" w:unhideWhenUsed="1"/>
-    <w:lsdException w:name="List Bullet 3" w:semiHidden="1" w:unhideWhenUsed="1"/>
-    <w:lsdException w:name="List Bullet 4" w:semiHidden="1" w:unhideWhenUsed="1"/>
-    <w:lsdException w:name="List Bullet 5" w:semiHidden="1" w:unhideWhenUsed="1"/>
-    <w:lsdException w:name="List Number 2" w:semiHidden="1" w:unhideWhenUsed="1"/>
-    <w:lsdException w:name="List Number 3" w:semiHidden="1" w:unhideWhenUsed="1"/>
-    <w:lsdException w:name="List Number 4" w:semiHidden="1" w:unhideWhenUsed="1"/>
-    <w:lsdException w:name="List Number 5" w:semiHidden="1" w:unhideWhenUsed="1"/>
-    <w:lsdException w:name="Title" w:uiPriority="10" w:qFormat="1"/>
-    <w:lsdException w:name="Closing" w:semiHidden="1" w:unhideWhenUsed="1"/>
-    <w:lsdException w:name="Signature" w:semiHidden="1" w:unhideWhenUsed="1"/>
-    <w:lsdException w:name="Default Paragraph Font" w:semiHidden="1" w:uiPriority="1" w:unhideWhenUsed="1"/>
-    <w:lsdException w:name="Body Text" w:semiHidden="1" w:unhideWhenUsed="1"/>
-    <w:lsdException w:name="Body Text Indent" w:semiHidden="1" w:unhideWhenUsed="1"/>
-    <w:lsdException w:name="List Continue" w:semiHidden="1" w:unhideWhenUsed="1"/>
-    <w:lsdException w:name="List Continue 2" w:semiHidden="1" w:unhideWhenUsed="1"/>
-    <w:lsdException w:name="List Continue 3" w:semiHidden="1" w:unhideWhenUsed="1"/>
-    <w:lsdException w:name="List Continue 4" w:semiHidden="1" w:unhideWhenUsed="1"/>
-    <w:lsdException w:name="List Continue 5" w:semiHidden="1" w:unhideWhenUsed="1"/>
-    <w:lsdException w:name="Message Header" w:semiHidden="1" w:unhideWhenUsed="1"/>
-    <w:lsdException w:name="Subtitle" w:uiPriority="11" w:qFormat="1"/>
-    <w:lsdException w:name="Salutation" w:semiHidden="1" w:unhideWhenUsed="1"/>
-    <w:lsdException w:name="Date" w:semiHidden="1" w:unhideWhenUsed="1"/>
-    <w:lsdException w:name="Body Text First Indent" w:semiHidden="1" w:unhideWhenUsed="1"/>
-    <w:lsdException w:name="Body Text First Indent 2" w:semiHidden="1" w:unhideWhenUsed="1"/>
-    <w:lsdException w:name="Note Heading" w:semiHidden="1" w:unhideWhenUsed="1"/>
-    <w:lsdException w:name="Body Text 2" w:semiHidden="1" w:unhideWhenUsed="1"/>
-    <w:lsdException w:name="Body Text 3" w:semiHidden="1" w:unhideWhenUsed="1"/>
-    <w:lsdException w:name="Body Text Indent 2" w:semiHidden="1" w:unhideWhenUsed="1"/>
-    <w:lsdException w:name="Body Text Indent 3" w:semiHidden="1" w:unhideWhenUsed="1"/>
-    <w:lsdException w:name="Block Text" w:semiHidden="1" w:unhideWhenUsed="1"/>
-    <w:lsdException w:name="Hyperlink" w:semiHidden="1" w:unhideWhenUsed="1"/>
-    <w:lsdException w:name="FollowedHyperlink" w:semiHidden="1" w:unhideWhenUsed="1"/>
-    <w:lsdException w:name="Strong" w:uiPriority="22" w:qFormat="1"/>
-    <w:lsdException w:name="Emphasis" w:uiPriority="20" w:qFormat="1"/>
-    <w:lsdException w:name="Document Map" w:semiHidden="1" w:unhideWhenUsed="1"/>
-    <w:lsdException w:name="Plain Text" w:semiHidden="1" w:unhideWhenUsed="1"/>
-    <w:lsdException w:name="E-mail Signature" w:semiHidden="1" w:unhideWhenUsed="1"/>
-    <w:lsdException w:name="HTML Top of Form" w:semiHidden="1" w:unhideWhenUsed="1"/>
-    <w:lsdException w:name="HTML Bottom of Form" w:semiHidden="1" w:unhideWhenUsed="1"/>
-    <w:lsdException w:name="Normal (Web)" w:semiHidden="1" w:unhideWhenUsed="1"/>
-    <w:lsdException w:name="HTML Acronym" w:semiHidden="1" w:unhideWhenUsed="1"/>
-    <w:lsdException w:name="HTML Address" w:semiHidden="1" w:unhideWhenUsed="1"/>
-    <w:lsdException w:name="HTML Cite" w:semiHidden="1" w:unhideWhenUsed="1"/>
-    <w:lsdException w:name="HTML Code" w:semiHidden="1" w:unhideWhenUsed="1"/>
-    <w:lsdException w:name="HTML Definition" w:semiHidden="1" w:unhideWhenUsed="1"/>
-    <w:lsdException w:name="HTML Keyboard" w:semiHidden="1" w:unhideWhenUsed="1"/>
-    <w:lsdException w:name="HTML Preformatted" w:semiHidden="1" w:unhideWhenUsed="1"/>
-    <w:lsdException w:name="HTML Sample" w:semiHidden="1" w:unhideWhenUsed="1"/>
-    <w:lsdException w:name="HTML Typewriter" w:semiHidden="1" w:unhideWhenUsed="1"/>
-    <w:lsdException w:name="HTML Variable" w:semiHidden="1" w:unhideWhenUsed="1"/>
-    <w:lsdException w:name="Normal Table" w:semiHidden="1" w:unhideWhenUsed="1"/>
-    <w:lsdException w:name="annotation subject" w:semiHidden="1" w:unhideWhenUsed="1"/>
-    <w:lsdException w:name="No List" w:semiHidden="1" w:unhideWhenUsed="1"/>
-    <w:lsdException w:name="Outline List 1" w:semiHidden="1" w:unhideWhenUsed="1"/>
-    <w:lsdException w:name="Outline List 2" w:semiHidden="1" w:unhideWhenUsed="1"/>
-    <w:lsdException w:name="Outline List 3" w:semiHidden="1" w:unhideWhenUsed="1"/>
-    <w:lsdException w:name="Table Simple 1" w:semiHidden="1" w:unhideWhenUsed="1"/>
-    <w:lsdException w:name="Table Simple 2" w:semiHidden="1" w:unhideWhenUsed="1"/>
-    <w:lsdException w:name="Table Simple 3" w:semiHidden="1" w:unhideWhenUsed="1"/>
-    <w:lsdException w:name="Table Classic 1" w:semiHidden="1" w:unhideWhenUsed="1"/>
-    <w:lsdException w:name="Table Classic 2" w:semiHidden="1" w:unhideWhenUsed="1"/>
-    <w:lsdException w:name="Table Classic 3" w:semiHidden="1" w:unhideWhenUsed="1"/>
-    <w:lsdException w:name="Table Classic 4" w:semiHidden="1" w:unhideWhenUsed="1"/>
-    <w:lsdException w:name="Table Colorful 1" w:semiHidden="1" w:unhideWhenUsed="1"/>
-    <w:lsdException w:name="Table Colorful 2" w:semiHidden="1" w:unhideWhenUsed="1"/>
-    <w:lsdException w:name="Table Colorful 3" w:semiHidden="1" w:unhideWhenUsed="1"/>
-    <w:lsdException w:name="Table Columns 1" w:semiHidden="1" w:unhideWhenUsed="1"/>
-    <w:lsdException w:name="Table Columns 2" w:semiHidden="1" w:unhideWhenUsed="1"/>
-    <w:lsdException w:name="Table Columns 3" w:semiHidden="1" w:unhideWhenUsed="1"/>
-    <w:lsdException w:name="Table Columns 4" w:semiHidden="1" w:unhideWhenUsed="1"/>
-    <w:lsdException w:name="Table Columns 5" w:semiHidden="1" w:unhideWhenUsed="1"/>
-    <w:lsdException w:name="Table Grid 1" w:semiHidden="1" w:unhideWhenUsed="1"/>
-    <w:lsdException w:name="Table Grid 2" w:semiHidden="1" w:unhideWhenUsed="1"/>
-    <w:lsdException w:name="Table Grid 3" w:semiHidden="1" w:unhideWhenUsed="1"/>
-    <w:lsdException w:name="Table Grid 4" w:semiHidden="1" w:unhideWhenUsed="1"/>
-    <w:lsdException w:name="Table Grid 5" w:semiHidden="1" w:unhideWhenUsed="1"/>
-    <w:lsdException w:name="Table Grid 6" w:semiHidden="1" w:unhideWhenUsed="1"/>
-    <w:lsdException w:name="Table Grid 7" w:semiHidden="1" w:unhideWhenUsed="1"/>
-    <w:lsdException w:name="Table Grid 8" w:semiHidden="1" w:unhideWhenUsed="1"/>
-    <w:lsdException w:name="Table List 1" w:semiHidden="1" w:unhideWhenUsed="1"/>
-    <w:lsdException w:name="Table List 2" w:semiHidden="1" w:unhideWhenUsed="1"/>
-    <w:lsdException w:name="Table List 3" w:semiHidden="1" w:unhideWhenUsed="1"/>
-    <w:lsdException w:name="Table List 4" w:semiHidden="1" w:unhideWhenUsed="1"/>
-    <w:lsdException w:name="Table List 5" w:semiHidden="1" w:unhideWhenUsed="1"/>
-    <w:lsdException w:name="Table List 6" w:semiHidden="1" w:unhideWhenUsed="1"/>
-    <w:lsdException w:name="Table List 7" w:semiHidden="1" w:unhideWhenUsed="1"/>
-    <w:lsdException w:name="Table List 8" w:semiHidden="1" w:unhideWhenUsed="1"/>
-    <w:lsdException w:name="Table 3D effects 1" w:semiHidden="1" w:unhideWhenUsed="1"/>
-    <w:lsdException w:name="Table 3D effects 2" w:semiHidden="1" w:unhideWhenUsed="1"/>
-    <w:lsdException w:name="Table 3D effects 3" w:semiHidden="1" w:unhideWhenUsed="1"/>
-    <w:lsdException w:name="Table Contemporary" w:semiHidden="1" w:unhideWhenUsed="1"/>
-    <w:lsdException w:name="Table Elegant" w:semiHidden="1" w:unhideWhenUsed="1"/>
-    <w:lsdException w:name="Table Professional" w:semiHidden="1" w:unhideWhenUsed="1"/>
-    <w:lsdException w:name="Table Subtle 1" w:semiHidden="1" w:unhideWhenUsed="1"/>
-    <w:lsdException w:name="Table Subtle 2" w:semiHidden="1" w:unhideWhenUsed="1"/>
-    <w:lsdException w:name="Table Web 1" w:semiHidden="1" w:unhideWhenUsed="1"/>
-    <w:lsdException w:name="Table Web 2" w:semiHidden="1" w:unhideWhenUsed="1"/>
-    <w:lsdException w:name="Table Web 3" w:semiHidden="1" w:unhideWhenUsed="1"/>
-    <w:lsdException w:name="Balloon Text" w:semiHidden="1" w:unhideWhenUsed="1"/>
-    <w:lsdException w:name="Table Grid" w:uiPriority="39"/>
-    <w:lsdException w:name="Table Theme" w:semiHidden="1" w:unhideWhenUsed="1"/>
-    <w:lsdException w:name="Placeholder Text" w:semiHidden="1"/>
-    <w:lsdException w:name="No Spacing" w:uiPriority="1" w:qFormat="1"/>
-    <w:lsdException w:name="Light Shading" w:uiPriority="60"/>
-    <w:lsdException w:name="Light List" w:uiPriority="61"/>
-    <w:lsdException w:name="Light Grid" w:uiPriority="62"/>
-    <w:lsdException w:name="Medium Shading 1" w:uiPriority="63"/>
-    <w:lsdException w:name="Medium Shading 2" w:uiPriority="64"/>
-    <w:lsdException w:name="Medium List 1" w:uiPriority="65"/>
-    <w:lsdException w:name="Medium List 2" w:uiPriority="66"/>
-    <w:lsdException w:name="Medium Grid 1" w:uiPriority="67"/>
-    <w:lsdException w:name="Medium Grid 2" w:uiPriority="68"/>
-    <w:lsdException w:name="Medium Grid 3" w:uiPriority="69"/>
-    <w:lsdException w:name="Dark List" w:uiPriority="70"/>
-    <w:lsdException w:name="Colorful Shading" w:uiPriority="71"/>
-    <w:lsdException w:name="Colorful List" w:uiPriority="72"/>
-    <w:lsdException w:name="Colorful Grid" w:uiPriority="73"/>
-    <w:lsdException w:name="Light Shading Accent 1" w:uiPriority="60"/>
-    <w:lsdException w:name="Light List Accent 1" w:uiPriority="61"/>
-    <w:lsdException w:name="Light Grid Accent 1" w:uiPriority="62"/>
-    <w:lsdException w:name="Medium Shading 1 Accent 1" w:uiPriority="63"/>
-    <w:lsdException w:name="Medium Shading 2 Accent 1" w:uiPriority="64"/>
-    <w:lsdException w:name="Medium List 1 Accent 1" w:uiPriority="65"/>
-    <w:lsdException w:name="Revision" w:semiHidden="1"/>
-    <w:lsdException w:name="List Paragraph" w:uiPriority="34" w:qFormat="1"/>
-    <w:lsdException w:name="Quote" w:uiPriority="29" w:qFormat="1"/>
-    <w:lsdException w:name="Intense Quote" w:uiPriority="30" w:qFormat="1"/>
-    <w:lsdException w:name="Medium List 2 Accent 1" w:uiPriority="66"/>
-    <w:lsdException w:name="Medium Grid 1 Accent 1" w:uiPriority="67"/>
-    <w:lsdException w:name="Medium Grid 2 Accent 1" w:uiPriority="68"/>
-    <w:lsdException w:name="Medium Grid 3 Accent 1" w:uiPriority="69"/>
-    <w:lsdException w:name="Dark List Accent 1" w:uiPriority="70"/>
-    <w:lsdException w:name="Colorful Shading Accent 1" w:uiPriority="71"/>
-    <w:lsdException w:name="Colorful List Accent 1" w:uiPriority="72"/>
-    <w:lsdException w:name="Colorful Grid Accent 1" w:uiPriority="73"/>
-    <w:lsdException w:name="Light Shading Accent 2" w:uiPriority="60"/>
-    <w:lsdException w:name="Light List Accent 2" w:uiPriority="61"/>
-    <w:lsdException w:name="Light Grid Accent 2" w:uiPriority="62"/>
-    <w:lsdException w:name="Medium Shading 1 Accent 2" w:uiPriority="63"/>
-    <w:lsdException w:name="Medium Shading 2 Accent 2" w:uiPriority="64"/>
-    <w:lsdException w:name="Medium List 1 Accent 2" w:uiPriority="65"/>
-    <w:lsdException w:name="Medium List 2 Accent 2" w:uiPriority="66"/>
-    <w:lsdException w:name="Medium Grid 1 Accent 2" w:uiPriority="67"/>
-    <w:lsdException w:name="Medium Grid 2 Accent 2" w:uiPriority="68"/>
-    <w:lsdException w:name="Medium Grid 3 Accent 2" w:uiPriority="69"/>
-    <w:lsdException w:name="Dark List Accent 2" w:uiPriority="70"/>
-    <w:lsdException w:name="Colorful Shading Accent 2" w:uiPriority="71"/>
-    <w:lsdException w:name="Colorful List Accent 2" w:uiPriority="72"/>
-    <w:lsdException w:name="Colorful Grid Accent 2" w:uiPriority="73"/>
-    <w:lsdException w:name="Light Shading Accent 3" w:uiPriority="60"/>
-    <w:lsdException w:name="Light List Accent 3" w:uiPriority="61"/>
-    <w:lsdException w:name="Light Grid Accent 3" w:uiPriority="62"/>
-    <w:lsdException w:name="Medium Shading 1 Accent 3" w:uiPriority="63"/>
-    <w:lsdException w:name="Medium Shading 2 Accent 3" w:uiPriority="64"/>
-    <w:lsdException w:name="Medium List 1 Accent 3" w:uiPriority="65"/>
-    <w:lsdException w:name="Medium List 2 Accent 3" w:uiPriority="66"/>
-    <w:lsdException w:name="Medium Grid 1 Accent 3" w:uiPriority="67"/>
-    <w:lsdException w:name="Medium Grid 2 Accent 3" w:uiPriority="68"/>
-    <w:lsdException w:name="Medium Grid 3 Accent 3" w:uiPriority="69"/>
-    <w:lsdException w:name="Dark List Accent 3" w:uiPriority="70"/>
-    <w:lsdException w:name="Colorful Shading Accent 3" w:uiPriority="71"/>
-    <w:lsdException w:name="Colorful List Accent 3" w:uiPriority="72"/>
-    <w:lsdException w:name="Colorful Grid Accent 3" w:uiPriority="73"/>
-    <w:lsdException w:name="Light Shading Accent 4" w:uiPriority="60"/>
-    <w:lsdException w:name="Light List Accent 4" w:uiPriority="61"/>
-    <w:lsdException w:name="Light Grid Accent 4" w:uiPriority="62"/>
-    <w:lsdException w:name="Medium Shading 1 Accent 4" w:uiPriority="63"/>
-    <w:lsdException w:name="Medium Shading 2 Accent 4" w:uiPriority="64"/>
-    <w:lsdException w:name="Medium List 1 Accent 4" w:uiPriority="65"/>
-    <w:lsdException w:name="Medium List 2 Accent 4" w:uiPriority="66"/>
-    <w:lsdException w:name="Medium Grid 1 Accent 4" w:uiPriority="67"/>
-    <w:lsdException w:name="Medium Grid 2 Accent 4" w:uiPriority="68"/>
-    <w:lsdException w:name="Medium Grid 3 Accent 4" w:uiPriority="69"/>
-    <w:lsdException w:name="Dark List Accent 4" w:uiPriority="70"/>
-    <w:lsdException w:name="Colorful Shading Accent 4" w:uiPriority="71"/>
-    <w:lsdException w:name="Colorful List Accent 4" w:uiPriority="72"/>
-    <w:lsdException w:name="Colorful Grid Accent 4" w:uiPriority="73"/>
-    <w:lsdException w:name="Light Shading Accent 5" w:uiPriority="60"/>
-    <w:lsdException w:name="Light List Accent 5" w:uiPriority="61"/>
-    <w:lsdException w:name="Light Grid Accent 5" w:uiPriority="62"/>
-    <w:lsdException w:name="Medium Shading 1 Accent 5" w:uiPriority="63"/>
-    <w:lsdException w:name="Medium Shading 2 Accent 5" w:uiPriority="64"/>
-    <w:lsdException w:name="Medium List 1 Accent 5" w:uiPriority="65"/>
-    <w:lsdException w:name="Medium List 2 Accent 5" w:uiPriority="66"/>
-    <w:lsdException w:name="Medium Grid 1 Accent 5" w:uiPriority="67"/>
-    <w:lsdException w:name="Medium Grid 2 Accent 5" w:uiPriority="68"/>
-    <w:lsdException w:name="Medium Grid 3 Accent 5" w:uiPriority="69"/>
-    <w:lsdException w:name="Dark List Accent 5" w:uiPriority="70"/>
-    <w:lsdException w:name="Colorful Shading Accent 5" w:uiPriority="71"/>
-    <w:lsdException w:name="Colorful List Accent 5" w:uiPriority="72"/>
-    <w:lsdException w:name="Colorful Grid Accent 5" w:uiPriority="73"/>
-    <w:lsdException w:name="Light Shading Accent 6" w:uiPriority="60"/>
-    <w:lsdException w:name="Light List Accent 6" w:uiPriority="61"/>
-    <w:lsdException w:name="Light Grid Accent 6" w:uiPriority="62"/>
-    <w:lsdException w:name="Medium Shading 1 Accent 6" w:uiPriority="63"/>
-    <w:lsdException w:name="Medium Shading 2 Accent 6" w:uiPriority="64"/>
-    <w:lsdException w:name="Medium List 1 Accent 6" w:uiPriority="65"/>
-    <w:lsdException w:name="Medium List 2 Accent 6" w:uiPriority="66"/>
-    <w:lsdException w:name="Medium Grid 1 Accent 6" w:uiPriority="67"/>
-    <w:lsdException w:name="Medium Grid 2 Accent 6" w:uiPriority="68"/>
-    <w:lsdException w:name="Medium Grid 3 Accent 6" w:uiPriority="69"/>
-    <w:lsdException w:name="Dark List Accent 6" w:uiPriority="70"/>
-    <w:lsdException w:name="Colorful Shading Accent 6" w:uiPriority="71"/>
-    <w:lsdException w:name="Colorful List Accent 6" w:uiPriority="72"/>
-    <w:lsdException w:name="Colorful Grid Accent 6" w:uiPriority="73"/>
-    <w:lsdException w:name="Subtle Emphasis" w:uiPriority="19" w:qFormat="1"/>
-    <w:lsdException w:name="Intense Emphasis" w:uiPriority="21" w:qFormat="1"/>
-    <w:lsdException w:name="Subtle Reference" w:uiPriority="31" w:qFormat="1"/>
-    <w:lsdException w:name="Intense Reference" w:uiPriority="32" w:qFormat="1"/>
-    <w:lsdException w:name="Book Title" w:uiPriority="33" w:qFormat="1"/>
-    <w:lsdException w:name="Bibliography" w:semiHidden="1" w:uiPriority="37" w:unhideWhenUsed="1"/>
-    <w:lsdException w:name="TOC Heading" w:semiHidden="1" w:uiPriority="39" w:unhideWhenUsed="1" w:qFormat="1"/>
-    <w:lsdException w:name="Plain Table 1" w:uiPriority="41"/>
-    <w:lsdException w:name="Plain Table 2" w:uiPriority="42"/>
-    <w:lsdException w:name="Plain Table 3" w:uiPriority="43"/>
-    <w:lsdException w:name="Plain Table 4" w:uiPriority="44"/>
-    <w:lsdException w:name="Plain Table 5" w:uiPriority="45"/>
-    <w:lsdException w:name="Grid Table Light" w:uiPriority="40"/>
-    <w:lsdException w:name="Grid Table 1 Light" w:uiPriority="46"/>
-    <w:lsdException w:name="Grid Table 2" w:uiPriority="47"/>
-    <w:lsdException w:name="Grid Table 3" w:uiPriority="48"/>
-    <w:lsdException w:name="Grid Table 4" w:uiPriority="49"/>
-    <w:lsdException w:name="Grid Table 5 Dark" w:uiPriority="50"/>
-    <w:lsdException w:name="Grid Table 6 Colorful" w:uiPriority="51"/>
-    <w:lsdException w:name="Grid Table 7 Colorful" w:uiPriority="52"/>
-    <w:lsdException w:name="Grid Table 1 Light Accent 1" w:uiPriority="46"/>
-    <w:lsdException w:name="Grid Table 2 Accent 1" w:uiPriority="47"/>
-    <w:lsdException w:name="Grid Table 3 Accent 1" w:uiPriority="48"/>
-    <w:lsdException w:name="Grid Table 4 Accent 1" w:uiPriority="49"/>
-    <w:lsdException w:name="Grid Table 5 Dark Accent 1" w:uiPriority="50"/>
-    <w:lsdException w:name="Grid Table 6 Colorful Accent 1" w:uiPriority="51"/>
-    <w:lsdException w:name="Grid Table 7 Colorful Accent 1" w:uiPriority="52"/>
-    <w:lsdException w:name="Grid Table 1 Light Accent 2" w:uiPriority="46"/>
-    <w:lsdException w:name="Grid Table 2 Accent 2" w:uiPriority="47"/>
-    <w:lsdException w:name="Grid Table 3 Accent 2" w:uiPriority="48"/>
-    <w:lsdException w:name="Grid Table 4 Accent 2" w:uiPriority="49"/>
-    <w:lsdException w:name="Grid Table 5 Dark Accent 2" w:uiPriority="50"/>
-    <w:lsdException w:name="Grid Table 6 Colorful Accent 2" w:uiPriority="51"/>
-    <w:lsdException w:name="Grid Table 7 Colorful Accent 2" w:uiPriority="52"/>
-    <w:lsdException w:name="Grid Table 1 Light Accent 3" w:uiPriority="46"/>
-    <w:lsdException w:name="Grid Table 2 Accent 3" w:uiPriority="47"/>
-    <w:lsdException w:name="Grid Table 3 Accent 3" w:uiPriority="48"/>
-    <w:lsdException w:name="Grid Table 4 Accent 3" w:uiPriority="49"/>
-    <w:lsdException w:name="Grid Table 5 Dark Accent 3" w:uiPriority="50"/>
-    <w:lsdException w:name="Grid Table 6 Colorful Accent 3" w:uiPriority="51"/>
-    <w:lsdException w:name="Grid Table 7 Colorful Accent 3" w:uiPriority="52"/>
-    <w:lsdException w:name="Grid Table 1 Light Accent 4" w:uiPriority="46"/>
-    <w:lsdException w:name="Grid Table 2 Accent 4" w:uiPriority="47"/>
-    <w:lsdException w:name="Grid Table 3 Accent 4" w:uiPriority="48"/>
-    <w:lsdException w:name="Grid Table 4 Accent 4" w:uiPriority="49"/>
-    <w:lsdException w:name="Grid Table 5 Dark Accent 4" w:uiPriority="50"/>
-    <w:lsdException w:name="Grid Table 6 Colorful Accent 4" w:uiPriority="51"/>
-    <w:lsdException w:name="Grid Table 7 Colorful Accent 4" w:uiPriority="52"/>
-    <w:lsdException w:name="Grid Table 1 Light Accent 5" w:uiPriority="46"/>
-    <w:lsdException w:name="Grid Table 2 Accent 5" w:uiPriority="47"/>
-    <w:lsdException w:name="Grid Table 3 Accent 5" w:uiPriority="48"/>
-    <w:lsdException w:name="Grid Table 4 Accent 5" w:uiPriority="49"/>
-    <w:lsdException w:name="Grid Table 5 Dark Accent 5" w:uiPriority="50"/>
-    <w:lsdException w:name="Grid Table 6 Colorful Accent 5" w:uiPriority="51"/>
-    <w:lsdException w:name="Grid Table 7 Colorful Accent 5" w:uiPriority="52"/>
-    <w:lsdException w:name="Grid Table 1 Light Accent 6" w:uiPriority="46"/>
-    <w:lsdException w:name="Grid Table 2 Accent 6" w:uiPriority="47"/>
-    <w:lsdException w:name="Grid Table 3 Accent 6" w:uiPriority="48"/>
-    <w:lsdException w:name="Grid Table 4 Accent 6" w:uiPriority="49"/>
-    <w:lsdException w:name="Grid Table 5 Dark Accent 6" w:uiPriority="50"/>
-    <w:lsdException w:name="Grid Table 6 Colorful Accent 6" w:uiPriority="51"/>
-    <w:lsdException w:name="Grid Table 7 Colorful Accent 6" w:uiPriority="52"/>
-    <w:lsdException w:name="List Table 1 Light" w:uiPriority="46"/>
-    <w:lsdException w:name="List Table 2" w:uiPriority="47"/>
-    <w:lsdException w:name="List Table 3" w:uiPriority="48"/>
-    <w:lsdException w:name="List Table 4" w:uiPriority="49"/>
-    <w:lsdException w:name="List Table 5 Dark" w:uiPriority="50"/>
-    <w:lsdException w:name="List Table 6 Colorful" w:uiPriority="51"/>
-    <w:lsdException w:name="List Table 7 Colorful" w:uiPriority="52"/>
-    <w:lsdException w:name="List Table 1 Light Accent 1" w:uiPriority="46"/>
-    <w:lsdException w:name="List Table 2 Accent 1" w:uiPriority="47"/>
-    <w:lsdException w:name="List Table 3 Accent 1" w:uiPriority="48"/>
-    <w:lsdException w:name="List Table 4 Accent 1" w:uiPriority="49"/>
-    <w:lsdException w:name="List Table 5 Dark Accent 1" w:uiPriority="50"/>
-    <w:lsdException w:name="List Table 6 Colorful Accent 1" w:uiPriority="51"/>
-    <w:lsdException w:name="List Table 7 Colorful Accent 1" w:uiPriority="52"/>
-    <w:lsdException w:name="List Table 1 Light Accent 2" w:uiPriority="46"/>
-    <w:lsdException w:name="List Table 2 Accent 2" w:uiPriority="47"/>
-    <w:lsdException w:name="List Table 3 Accent 2" w:uiPriority="48"/>
-    <w:lsdException w:name="List Table 4 Accent 2" w:uiPriority="49"/>
-    <w:lsdException w:name="List Table 5 Dark Accent 2" w:uiPriority="50"/>
-    <w:lsdException w:name="List Table 6 Colorful Accent 2" w:uiPriority="51"/>
-    <w:lsdException w:name="List Table 7 Colorful Accent 2" w:uiPriority="52"/>
-    <w:lsdException w:name="List Table 1 Light Accent 3" w:uiPriority="46"/>
-    <w:lsdException w:name="List Table 2 Accent 3" w:uiPriority="47"/>
-    <w:lsdException w:name="List Table 3 Accent 3" w:uiPriority="48"/>
-    <w:lsdException w:name="List Table 4 Accent 3" w:uiPriority="49"/>
-    <w:lsdException w:name="List Table 5 Dark Accent 3" w:uiPriority="50"/>
-    <w:lsdException w:name="List Table 6 Colorful Accent 3" w:uiPriority="51"/>
-    <w:lsdException w:name="List Table 7 Colorful Accent 3" w:uiPriority="52"/>
-    <w:lsdException w:name="List Table 1 Light Accent 4" w:uiPriority="46"/>
-    <w:lsdException w:name="List Table 2 Accent 4" w:uiPriority="47"/>
-    <w:lsdException w:name="List Table 3 Accent 4" w:uiPriority="48"/>
-    <w:lsdException w:name="List Table 4 Accent 4" w:uiPriority="49"/>
-    <w:lsdException w:name="List Table 5 Dark Accent 4" w:uiPriority="50"/>
-    <w:lsdException w:name="List Table 6 Colorful Accent 4" w:uiPriority="51"/>
-    <w:lsdException w:name="List Table 7 Colorful Accent 4" w:uiPriority="52"/>
-    <w:lsdException w:name="List Table 1 Light Accent 5" w:uiPriority="46"/>
-    <w:lsdException w:name="List Table 2 Accent 5" w:uiPriority="47"/>
-    <w:lsdException w:name="List Table 3 Accent 5" w:uiPriority="48"/>
-    <w:lsdException w:name="List Table 4 Accent 5" w:uiPriority="49"/>
-    <w:lsdException w:name="List Table 5 Dark Accent 5" w:uiPriority="50"/>
-    <w:lsdException w:name="List Table 6 Colorful Accent 5" w:uiPriority="51"/>
-    <w:lsdException w:name="List Table 7 Colorful Accent 5" w:uiPriority="52"/>
-    <w:lsdException w:name="List Table 1 Light Accent 6" w:uiPriority="46"/>
-    <w:lsdException w:name="List Table 2 Accent 6" w:uiPriority="47"/>
-    <w:lsdException w:name="List Table 3 Accent 6" w:uiPriority="48"/>
-    <w:lsdException w:name="List Table 4 Accent 6" w:uiPriority="49"/>
-    <w:lsdException w:name="List Table 5 Dark Accent 6" w:uiPriority="50"/>
-    <w:lsdException w:name="List Table 6 Colorful Accent 6" w:uiPriority="51"/>
-    <w:lsdException w:name="List Table 7 Colorful Accent 6" w:uiPriority="52"/>
-  </w:latentStyles>
-  <w:style w:type="paragraph" w:default="1" w:styleId="Normal">
-    <w:name w:val="Normal"/>
-    <w:qFormat/>
-  </w:style>
-  <w:style w:type="character" w:default="1" w:styleId="DefaultParagraphFont">
-    <w:name w:val="Default Paragraph Font"/>
-    <w:uiPriority w:val="1"/>
-    <w:semiHidden/>
-    <w:unhideWhenUsed/>
-  </w:style>
-  <w:style w:type="table" w:default="1" w:styleId="TableNormal">
-    <w:name w:val="Normal Table"/>
-    <w:uiPriority w:val="99"/>
-    <w:semiHidden/>
-    <w:unhideWhenUsed/>
-    <w:tblPr>
-      <w:tblInd w:w="0" w:type="dxa"/>
-      <w:tblCellMar>
-        <w:top w:w="0" w:type="dxa"/>
-        <w:left w:w="108" w:type="dxa"/>
-        <w:bottom w:w="0" w:type="dxa"/>
-        <w:right w:w="108" w:type="dxa"/>
-      </w:tblCellMar>
-    </w:tblPr>
-  </w:style>
-  <w:style w:type="numbering" w:default="1" w:styleId="NoList">
-    <w:name w:val="No List"/>
-    <w:uiPriority w:val="99"/>
-    <w:semiHidden/>
-    <w:unhideWhenUsed/>
-  </w:style>
-  <w:style w:type="paragraph" w:customStyle="1" w:styleId="CF1E3FE262E04DE6AC04FEBDDE0F3B2C">
-    <w:name w:val="CF1E3FE262E04DE6AC04FEBDDE0F3B2C"/>
-    <w:rsid w:val="0006440F"/>
-  </w:style>
-  <w:style w:type="paragraph" w:customStyle="1" w:styleId="4A6A90C45FBE4E9086FC529122B5C290">
-    <w:name w:val="4A6A90C45FBE4E9086FC529122B5C290"/>
-    <w:rsid w:val="0006440F"/>
-  </w:style>
-</w:styles>
-</file>
-
-<file path=word/glossary/webSettings.xml><?xml version="1.0" encoding="utf-8"?>
-<w:webSettings xmlns:mc="http://schemas.openxmlformats.org/markup-compatibility/2006" xmlns:r="http://schemas.openxmlformats.org/officeDocument/2006/relationships" xmlns:w="http://schemas.openxmlformats.org/wordprocessingml/2006/main" xmlns:w14="http://schemas.microsoft.com/office/word/2010/wordml" xmlns:w15="http://schemas.microsoft.com/office/word/2012/wordml" mc:Ignorable="w14 w15">
-  <w:optimizeForBrowser/>
-  <w:allowPNG/>
-</w:webSettings>
-</file>
-
 <file path=word/theme/theme1.xml><?xml version="1.0" encoding="utf-8"?>
 <a:theme xmlns:a="http://schemas.openxmlformats.org/drawingml/2006/main" name="Red Business Set">
   <a:themeElements>
@@ -9307,7 +9067,7 @@
 </file>
 
 <file path=customXml/itemProps3.xml><?xml version="1.0" encoding="utf-8"?>
-<ds:datastoreItem xmlns:ds="http://schemas.openxmlformats.org/officeDocument/2006/customXml" ds:itemID="{98E9558A-75D1-4AD0-85F1-AEABC948202C}">
+<ds:datastoreItem xmlns:ds="http://schemas.openxmlformats.org/officeDocument/2006/customXml" ds:itemID="{12812AD1-B0EE-4109-923C-E0EE1261539C}">
   <ds:schemaRefs>
     <ds:schemaRef ds:uri="http://schemas.openxmlformats.org/officeDocument/2006/bibliography"/>
   </ds:schemaRefs>

</xml_diff>